<commit_message>
up link git at file word
</commit_message>
<xml_diff>
--- a/Tuan3/NguyenThanhThuan_21080071_lab3.docx
+++ b/Tuan3/NguyenThanhThuan_21080071_lab3.docx
@@ -42,6 +42,92 @@
     </w:p>
     <w:p>
       <w:pPr>
+        <w:rPr>
+          <w:b/>
+          <w:bCs/>
+          <w:sz w:val="26"/>
+          <w:szCs w:val="26"/>
+        </w:rPr>
+      </w:pPr>
+      <w:hyperlink r:id="rId6" w:history="1">
+        <w:r>
+          <w:rPr>
+            <w:rStyle w:val="Hyperlink"/>
+            <w:b/>
+            <w:bCs/>
+            <w:sz w:val="26"/>
+            <w:szCs w:val="26"/>
+          </w:rPr>
+          <w:t>CNM-2024-2025/</w:t>
+        </w:r>
+        <w:proofErr w:type="spellStart"/>
+        <w:r>
+          <w:rPr>
+            <w:rStyle w:val="Hyperlink"/>
+            <w:b/>
+            <w:bCs/>
+            <w:sz w:val="26"/>
+            <w:szCs w:val="26"/>
+          </w:rPr>
+          <w:t>Tuan3</w:t>
+        </w:r>
+        <w:proofErr w:type="spellEnd"/>
+        <w:r>
+          <w:rPr>
+            <w:rStyle w:val="Hyperlink"/>
+            <w:b/>
+            <w:bCs/>
+            <w:sz w:val="26"/>
+            <w:szCs w:val="26"/>
+          </w:rPr>
+          <w:t xml:space="preserve"> at main · </w:t>
+        </w:r>
+        <w:proofErr w:type="spellStart"/>
+        <w:r>
+          <w:rPr>
+            <w:rStyle w:val="Hyperlink"/>
+            <w:b/>
+            <w:bCs/>
+            <w:sz w:val="26"/>
+            <w:szCs w:val="26"/>
+          </w:rPr>
+          <w:t>MrNguyen202</w:t>
+        </w:r>
+        <w:proofErr w:type="spellEnd"/>
+        <w:r>
+          <w:rPr>
+            <w:rStyle w:val="Hyperlink"/>
+            <w:b/>
+            <w:bCs/>
+            <w:sz w:val="26"/>
+            <w:szCs w:val="26"/>
+          </w:rPr>
+          <w:t>/CN</w:t>
+        </w:r>
+        <w:r>
+          <w:rPr>
+            <w:rStyle w:val="Hyperlink"/>
+            <w:b/>
+            <w:bCs/>
+            <w:sz w:val="26"/>
+            <w:szCs w:val="26"/>
+          </w:rPr>
+          <w:t>M</w:t>
+        </w:r>
+        <w:r>
+          <w:rPr>
+            <w:rStyle w:val="Hyperlink"/>
+            <w:b/>
+            <w:bCs/>
+            <w:sz w:val="26"/>
+            <w:szCs w:val="26"/>
+          </w:rPr>
+          <w:t>-2024-2025</w:t>
+        </w:r>
+      </w:hyperlink>
+    </w:p>
+    <w:p>
+      <w:pPr>
         <w:jc w:val="center"/>
         <w:rPr>
           <w:b/>
@@ -92,14 +178,25 @@
           <w:szCs w:val="26"/>
         </w:rPr>
       </w:pPr>
-      <w:r>
-        <w:rPr>
-          <w:b/>
-          <w:bCs/>
-          <w:sz w:val="26"/>
-          <w:szCs w:val="26"/>
-        </w:rPr>
-        <w:t>Tạo Bucket</w:t>
+      <w:proofErr w:type="spellStart"/>
+      <w:r>
+        <w:rPr>
+          <w:b/>
+          <w:bCs/>
+          <w:sz w:val="26"/>
+          <w:szCs w:val="26"/>
+        </w:rPr>
+        <w:t>Tạo</w:t>
+      </w:r>
+      <w:proofErr w:type="spellEnd"/>
+      <w:r>
+        <w:rPr>
+          <w:b/>
+          <w:bCs/>
+          <w:sz w:val="26"/>
+          <w:szCs w:val="26"/>
+        </w:rPr>
+        <w:t xml:space="preserve"> Bucket</w:t>
       </w:r>
       <w:r>
         <w:rPr>
@@ -133,7 +230,7 @@
                     <pic:cNvPicPr/>
                   </pic:nvPicPr>
                   <pic:blipFill>
-                    <a:blip r:embed="rId6" cstate="print">
+                    <a:blip r:embed="rId7" cstate="print">
                       <a:extLst>
                         <a:ext uri="{28A0092B-C50C-407E-A947-70E740481C1C}">
                           <a14:useLocalDpi xmlns:a14="http://schemas.microsoft.com/office/drawing/2010/main" val="0"/>
@@ -174,14 +271,25 @@
           <w:szCs w:val="26"/>
         </w:rPr>
       </w:pPr>
-      <w:r>
-        <w:rPr>
-          <w:b/>
-          <w:bCs/>
-          <w:sz w:val="26"/>
-          <w:szCs w:val="26"/>
-        </w:rPr>
-        <w:t>Tắt bucket all public access</w:t>
+      <w:proofErr w:type="spellStart"/>
+      <w:r>
+        <w:rPr>
+          <w:b/>
+          <w:bCs/>
+          <w:sz w:val="26"/>
+          <w:szCs w:val="26"/>
+        </w:rPr>
+        <w:t>Tắt</w:t>
+      </w:r>
+      <w:proofErr w:type="spellEnd"/>
+      <w:r>
+        <w:rPr>
+          <w:b/>
+          <w:bCs/>
+          <w:sz w:val="26"/>
+          <w:szCs w:val="26"/>
+        </w:rPr>
+        <w:t xml:space="preserve"> bucket all public access</w:t>
       </w:r>
       <w:r>
         <w:rPr>
@@ -192,7 +300,7 @@
           <w:szCs w:val="26"/>
         </w:rPr>
         <w:drawing>
-          <wp:anchor distT="0" distB="0" distL="114300" distR="114300" simplePos="0" relativeHeight="251659264" behindDoc="0" locked="0" layoutInCell="1" allowOverlap="1" wp14:anchorId="27D8A146" wp14:editId="2AF422A6">
+          <wp:anchor distT="0" distB="0" distL="114300" distR="114300" simplePos="0" relativeHeight="251659264" behindDoc="0" locked="0" layoutInCell="1" allowOverlap="1" wp14:anchorId="27D8A146" wp14:editId="527D93EC">
             <wp:simplePos x="0" y="0"/>
             <wp:positionH relativeFrom="margin">
               <wp:align>center</wp:align>
@@ -215,7 +323,7 @@
                     <pic:cNvPicPr/>
                   </pic:nvPicPr>
                   <pic:blipFill>
-                    <a:blip r:embed="rId7" cstate="print">
+                    <a:blip r:embed="rId8" cstate="print">
                       <a:extLst>
                         <a:ext uri="{28A0092B-C50C-407E-A947-70E740481C1C}">
                           <a14:useLocalDpi xmlns:a14="http://schemas.microsoft.com/office/drawing/2010/main" val="0"/>
@@ -271,7 +379,39 @@
           <w:szCs w:val="26"/>
         </w:rPr>
         <w:lastRenderedPageBreak/>
-        <w:t>=&gt; Kết quả create bucket</w:t>
+        <w:t xml:space="preserve">=&gt; </w:t>
+      </w:r>
+      <w:proofErr w:type="spellStart"/>
+      <w:r>
+        <w:rPr>
+          <w:sz w:val="26"/>
+          <w:szCs w:val="26"/>
+        </w:rPr>
+        <w:t>Kết</w:t>
+      </w:r>
+      <w:proofErr w:type="spellEnd"/>
+      <w:r>
+        <w:rPr>
+          <w:sz w:val="26"/>
+          <w:szCs w:val="26"/>
+        </w:rPr>
+        <w:t xml:space="preserve"> </w:t>
+      </w:r>
+      <w:proofErr w:type="spellStart"/>
+      <w:r>
+        <w:rPr>
+          <w:sz w:val="26"/>
+          <w:szCs w:val="26"/>
+        </w:rPr>
+        <w:t>quả</w:t>
+      </w:r>
+      <w:proofErr w:type="spellEnd"/>
+      <w:r>
+        <w:rPr>
+          <w:sz w:val="26"/>
+          <w:szCs w:val="26"/>
+        </w:rPr>
+        <w:t xml:space="preserve"> create bucket</w:t>
       </w:r>
       <w:r>
         <w:rPr>
@@ -303,7 +443,7 @@
                     <pic:cNvPicPr/>
                   </pic:nvPicPr>
                   <pic:blipFill>
-                    <a:blip r:embed="rId8" cstate="print">
+                    <a:blip r:embed="rId9" cstate="print">
                       <a:extLst>
                         <a:ext uri="{28A0092B-C50C-407E-A947-70E740481C1C}">
                           <a14:useLocalDpi xmlns:a14="http://schemas.microsoft.com/office/drawing/2010/main" val="0"/>
@@ -351,7 +491,27 @@
           <w:sz w:val="26"/>
           <w:szCs w:val="26"/>
         </w:rPr>
-        <w:t>Upload file hoặc folder</w:t>
+        <w:t xml:space="preserve">Upload file </w:t>
+      </w:r>
+      <w:proofErr w:type="spellStart"/>
+      <w:r>
+        <w:rPr>
+          <w:b/>
+          <w:bCs/>
+          <w:sz w:val="26"/>
+          <w:szCs w:val="26"/>
+        </w:rPr>
+        <w:t>hoặc</w:t>
+      </w:r>
+      <w:proofErr w:type="spellEnd"/>
+      <w:r>
+        <w:rPr>
+          <w:b/>
+          <w:bCs/>
+          <w:sz w:val="26"/>
+          <w:szCs w:val="26"/>
+        </w:rPr>
+        <w:t xml:space="preserve"> folder</w:t>
       </w:r>
     </w:p>
     <w:p>
@@ -366,12 +526,53 @@
           <w:szCs w:val="26"/>
         </w:rPr>
       </w:pPr>
-      <w:r>
-        <w:rPr>
-          <w:sz w:val="26"/>
-          <w:szCs w:val="26"/>
-        </w:rPr>
-        <w:t>Chọn file, add vào để upload</w:t>
+      <w:proofErr w:type="spellStart"/>
+      <w:r>
+        <w:rPr>
+          <w:sz w:val="26"/>
+          <w:szCs w:val="26"/>
+        </w:rPr>
+        <w:t>Chọn</w:t>
+      </w:r>
+      <w:proofErr w:type="spellEnd"/>
+      <w:r>
+        <w:rPr>
+          <w:sz w:val="26"/>
+          <w:szCs w:val="26"/>
+        </w:rPr>
+        <w:t xml:space="preserve"> file, add </w:t>
+      </w:r>
+      <w:proofErr w:type="spellStart"/>
+      <w:r>
+        <w:rPr>
+          <w:sz w:val="26"/>
+          <w:szCs w:val="26"/>
+        </w:rPr>
+        <w:t>vào</w:t>
+      </w:r>
+      <w:proofErr w:type="spellEnd"/>
+      <w:r>
+        <w:rPr>
+          <w:sz w:val="26"/>
+          <w:szCs w:val="26"/>
+        </w:rPr>
+        <w:t xml:space="preserve"> </w:t>
+      </w:r>
+      <w:proofErr w:type="spellStart"/>
+      <w:r>
+        <w:rPr>
+          <w:sz w:val="26"/>
+          <w:szCs w:val="26"/>
+        </w:rPr>
+        <w:t>để</w:t>
+      </w:r>
+      <w:proofErr w:type="spellEnd"/>
+      <w:r>
+        <w:rPr>
+          <w:sz w:val="26"/>
+          <w:szCs w:val="26"/>
+        </w:rPr>
+        <w:t xml:space="preserve"> upload</w:t>
       </w:r>
       <w:r>
         <w:rPr>
@@ -400,106 +601,6 @@
                 <pic:pic xmlns:pic="http://schemas.openxmlformats.org/drawingml/2006/picture">
                   <pic:nvPicPr>
                     <pic:cNvPr id="72929005" name="Picture 1" descr="A computer screen with text&#10;&#10;AI-generated content may be incorrect."/>
-                    <pic:cNvPicPr/>
-                  </pic:nvPicPr>
-                  <pic:blipFill>
-                    <a:blip r:embed="rId9" cstate="print">
-                      <a:extLst>
-                        <a:ext uri="{28A0092B-C50C-407E-A947-70E740481C1C}">
-                          <a14:useLocalDpi xmlns:a14="http://schemas.microsoft.com/office/drawing/2010/main" val="0"/>
-                        </a:ext>
-                      </a:extLst>
-                    </a:blip>
-                    <a:stretch>
-                      <a:fillRect/>
-                    </a:stretch>
-                  </pic:blipFill>
-                  <pic:spPr>
-                    <a:xfrm>
-                      <a:off x="0" y="0"/>
-                      <a:ext cx="5760720" cy="3239135"/>
-                    </a:xfrm>
-                    <a:prstGeom prst="rect">
-                      <a:avLst/>
-                    </a:prstGeom>
-                  </pic:spPr>
-                </pic:pic>
-              </a:graphicData>
-            </a:graphic>
-          </wp:anchor>
-        </w:drawing>
-      </w:r>
-      <w:r>
-        <w:rPr>
-          <w:sz w:val="26"/>
-          <w:szCs w:val="26"/>
-        </w:rPr>
-        <w:t xml:space="preserve"> </w:t>
-      </w:r>
-      <w:r>
-        <w:rPr>
-          <w:color w:val="FF0000"/>
-          <w:sz w:val="26"/>
-          <w:szCs w:val="26"/>
-        </w:rPr>
-        <w:t>lab3-s3.pdf</w:t>
-      </w:r>
-    </w:p>
-    <w:p>
-      <w:pPr>
-        <w:rPr>
-          <w:sz w:val="26"/>
-          <w:szCs w:val="26"/>
-        </w:rPr>
-      </w:pPr>
-      <w:r>
-        <w:rPr>
-          <w:sz w:val="26"/>
-          <w:szCs w:val="26"/>
-        </w:rPr>
-        <w:br w:type="page"/>
-      </w:r>
-    </w:p>
-    <w:p>
-      <w:pPr>
-        <w:pStyle w:val="ListParagraph"/>
-        <w:numPr>
-          <w:ilvl w:val="0"/>
-          <w:numId w:val="2"/>
-        </w:numPr>
-        <w:rPr>
-          <w:sz w:val="26"/>
-          <w:szCs w:val="26"/>
-        </w:rPr>
-      </w:pPr>
-      <w:r>
-        <w:rPr>
-          <w:noProof/>
-          <w:sz w:val="26"/>
-          <w:szCs w:val="26"/>
-        </w:rPr>
-        <w:lastRenderedPageBreak/>
-        <w:drawing>
-          <wp:anchor distT="0" distB="0" distL="114300" distR="114300" simplePos="0" relativeHeight="251662336" behindDoc="0" locked="0" layoutInCell="1" allowOverlap="1" wp14:anchorId="029AEE09" wp14:editId="407BA670">
-            <wp:simplePos x="0" y="0"/>
-            <wp:positionH relativeFrom="margin">
-              <wp:align>center</wp:align>
-            </wp:positionH>
-            <wp:positionV relativeFrom="paragraph">
-              <wp:posOffset>238125</wp:posOffset>
-            </wp:positionV>
-            <wp:extent cx="5760720" cy="3239135"/>
-            <wp:effectExtent l="0" t="0" r="0" b="0"/>
-            <wp:wrapTopAndBottom/>
-            <wp:docPr id="1124411854" name="Picture 1" descr="A screenshot of a computer&#10;&#10;AI-generated content may be incorrect."/>
-            <wp:cNvGraphicFramePr>
-              <a:graphicFrameLocks xmlns:a="http://schemas.openxmlformats.org/drawingml/2006/main" noChangeAspect="1"/>
-            </wp:cNvGraphicFramePr>
-            <a:graphic xmlns:a="http://schemas.openxmlformats.org/drawingml/2006/main">
-              <a:graphicData uri="http://schemas.openxmlformats.org/drawingml/2006/picture">
-                <pic:pic xmlns:pic="http://schemas.openxmlformats.org/drawingml/2006/picture">
-                  <pic:nvPicPr>
-                    <pic:cNvPr id="1124411854" name="Picture 1" descr="A screenshot of a computer&#10;&#10;AI-generated content may be incorrect."/>
                     <pic:cNvPicPr/>
                   </pic:nvPicPr>
                   <pic:blipFill>
@@ -534,14 +635,30 @@
           <w:sz w:val="26"/>
           <w:szCs w:val="26"/>
         </w:rPr>
-        <w:t xml:space="preserve">Chọn </w:t>
-      </w:r>
-      <w:r>
-        <w:rPr>
-          <w:sz w:val="26"/>
-          <w:szCs w:val="26"/>
-        </w:rPr>
-        <w:t>Grant public-read access</w:t>
+        <w:t xml:space="preserve"> </w:t>
+      </w:r>
+      <w:r>
+        <w:rPr>
+          <w:color w:val="FF0000"/>
+          <w:sz w:val="26"/>
+          <w:szCs w:val="26"/>
+        </w:rPr>
+        <w:t>lab3-s3.pdf</w:t>
+      </w:r>
+    </w:p>
+    <w:p>
+      <w:pPr>
+        <w:rPr>
+          <w:sz w:val="26"/>
+          <w:szCs w:val="26"/>
+        </w:rPr>
+      </w:pPr>
+      <w:r>
+        <w:rPr>
+          <w:sz w:val="26"/>
+          <w:szCs w:val="26"/>
+        </w:rPr>
+        <w:br w:type="page"/>
       </w:r>
     </w:p>
     <w:p>
@@ -562,19 +679,20 @@
           <w:sz w:val="26"/>
           <w:szCs w:val="26"/>
         </w:rPr>
+        <w:lastRenderedPageBreak/>
         <w:drawing>
-          <wp:anchor distT="0" distB="0" distL="114300" distR="114300" simplePos="0" relativeHeight="251663360" behindDoc="0" locked="0" layoutInCell="1" allowOverlap="1" wp14:anchorId="12155C4F" wp14:editId="5982A7BD">
+          <wp:anchor distT="0" distB="0" distL="114300" distR="114300" simplePos="0" relativeHeight="251662336" behindDoc="0" locked="0" layoutInCell="1" allowOverlap="1" wp14:anchorId="029AEE09" wp14:editId="407BA670">
             <wp:simplePos x="0" y="0"/>
             <wp:positionH relativeFrom="margin">
-              <wp:posOffset>0</wp:posOffset>
+              <wp:align>center</wp:align>
             </wp:positionH>
             <wp:positionV relativeFrom="paragraph">
-              <wp:posOffset>3570605</wp:posOffset>
+              <wp:posOffset>238125</wp:posOffset>
             </wp:positionV>
             <wp:extent cx="5760720" cy="3239135"/>
             <wp:effectExtent l="0" t="0" r="0" b="0"/>
             <wp:wrapTopAndBottom/>
-            <wp:docPr id="1190831011" name="Picture 1" descr="A computer screen with a green and white box&#10;&#10;AI-generated content may be incorrect."/>
+            <wp:docPr id="1124411854" name="Picture 1" descr="A screenshot of a computer&#10;&#10;AI-generated content may be incorrect."/>
             <wp:cNvGraphicFramePr>
               <a:graphicFrameLocks xmlns:a="http://schemas.openxmlformats.org/drawingml/2006/main" noChangeAspect="1"/>
             </wp:cNvGraphicFramePr>
@@ -582,7 +700,7 @@
               <a:graphicData uri="http://schemas.openxmlformats.org/drawingml/2006/picture">
                 <pic:pic xmlns:pic="http://schemas.openxmlformats.org/drawingml/2006/picture">
                   <pic:nvPicPr>
-                    <pic:cNvPr id="1190831011" name="Picture 1" descr="A computer screen with a green and white box&#10;&#10;AI-generated content may be incorrect."/>
+                    <pic:cNvPr id="1124411854" name="Picture 1" descr="A screenshot of a computer&#10;&#10;AI-generated content may be incorrect."/>
                     <pic:cNvPicPr/>
                   </pic:nvPicPr>
                   <pic:blipFill>
@@ -612,12 +730,129 @@
           </wp:anchor>
         </w:drawing>
       </w:r>
-      <w:r>
-        <w:rPr>
-          <w:sz w:val="26"/>
-          <w:szCs w:val="26"/>
-        </w:rPr>
-        <w:t>Kết quả upload fille</w:t>
+      <w:proofErr w:type="spellStart"/>
+      <w:r>
+        <w:rPr>
+          <w:sz w:val="26"/>
+          <w:szCs w:val="26"/>
+        </w:rPr>
+        <w:t>Chọn</w:t>
+      </w:r>
+      <w:proofErr w:type="spellEnd"/>
+      <w:r>
+        <w:rPr>
+          <w:sz w:val="26"/>
+          <w:szCs w:val="26"/>
+        </w:rPr>
+        <w:t xml:space="preserve"> </w:t>
+      </w:r>
+      <w:r>
+        <w:rPr>
+          <w:sz w:val="26"/>
+          <w:szCs w:val="26"/>
+        </w:rPr>
+        <w:t>Grant public-read access</w:t>
+      </w:r>
+    </w:p>
+    <w:p>
+      <w:pPr>
+        <w:pStyle w:val="ListParagraph"/>
+        <w:numPr>
+          <w:ilvl w:val="0"/>
+          <w:numId w:val="2"/>
+        </w:numPr>
+        <w:rPr>
+          <w:sz w:val="26"/>
+          <w:szCs w:val="26"/>
+        </w:rPr>
+      </w:pPr>
+      <w:r>
+        <w:rPr>
+          <w:noProof/>
+          <w:sz w:val="26"/>
+          <w:szCs w:val="26"/>
+        </w:rPr>
+        <w:drawing>
+          <wp:anchor distT="0" distB="0" distL="114300" distR="114300" simplePos="0" relativeHeight="251663360" behindDoc="0" locked="0" layoutInCell="1" allowOverlap="1" wp14:anchorId="12155C4F" wp14:editId="5982A7BD">
+            <wp:simplePos x="0" y="0"/>
+            <wp:positionH relativeFrom="margin">
+              <wp:posOffset>0</wp:posOffset>
+            </wp:positionH>
+            <wp:positionV relativeFrom="paragraph">
+              <wp:posOffset>3570605</wp:posOffset>
+            </wp:positionV>
+            <wp:extent cx="5760720" cy="3239135"/>
+            <wp:effectExtent l="0" t="0" r="0" b="0"/>
+            <wp:wrapTopAndBottom/>
+            <wp:docPr id="1190831011" name="Picture 1" descr="A computer screen with a green and white box&#10;&#10;AI-generated content may be incorrect."/>
+            <wp:cNvGraphicFramePr>
+              <a:graphicFrameLocks xmlns:a="http://schemas.openxmlformats.org/drawingml/2006/main" noChangeAspect="1"/>
+            </wp:cNvGraphicFramePr>
+            <a:graphic xmlns:a="http://schemas.openxmlformats.org/drawingml/2006/main">
+              <a:graphicData uri="http://schemas.openxmlformats.org/drawingml/2006/picture">
+                <pic:pic xmlns:pic="http://schemas.openxmlformats.org/drawingml/2006/picture">
+                  <pic:nvPicPr>
+                    <pic:cNvPr id="1190831011" name="Picture 1" descr="A computer screen with a green and white box&#10;&#10;AI-generated content may be incorrect."/>
+                    <pic:cNvPicPr/>
+                  </pic:nvPicPr>
+                  <pic:blipFill>
+                    <a:blip r:embed="rId12" cstate="print">
+                      <a:extLst>
+                        <a:ext uri="{28A0092B-C50C-407E-A947-70E740481C1C}">
+                          <a14:useLocalDpi xmlns:a14="http://schemas.microsoft.com/office/drawing/2010/main" val="0"/>
+                        </a:ext>
+                      </a:extLst>
+                    </a:blip>
+                    <a:stretch>
+                      <a:fillRect/>
+                    </a:stretch>
+                  </pic:blipFill>
+                  <pic:spPr>
+                    <a:xfrm>
+                      <a:off x="0" y="0"/>
+                      <a:ext cx="5760720" cy="3239135"/>
+                    </a:xfrm>
+                    <a:prstGeom prst="rect">
+                      <a:avLst/>
+                    </a:prstGeom>
+                  </pic:spPr>
+                </pic:pic>
+              </a:graphicData>
+            </a:graphic>
+          </wp:anchor>
+        </w:drawing>
+      </w:r>
+      <w:proofErr w:type="spellStart"/>
+      <w:r>
+        <w:rPr>
+          <w:sz w:val="26"/>
+          <w:szCs w:val="26"/>
+        </w:rPr>
+        <w:t>Kết</w:t>
+      </w:r>
+      <w:proofErr w:type="spellEnd"/>
+      <w:r>
+        <w:rPr>
+          <w:sz w:val="26"/>
+          <w:szCs w:val="26"/>
+        </w:rPr>
+        <w:t xml:space="preserve"> </w:t>
+      </w:r>
+      <w:proofErr w:type="spellStart"/>
+      <w:r>
+        <w:rPr>
+          <w:sz w:val="26"/>
+          <w:szCs w:val="26"/>
+        </w:rPr>
+        <w:t>quả</w:t>
+      </w:r>
+      <w:proofErr w:type="spellEnd"/>
+      <w:r>
+        <w:rPr>
+          <w:sz w:val="26"/>
+          <w:szCs w:val="26"/>
+        </w:rPr>
+        <w:t xml:space="preserve"> upload fille</w:t>
       </w:r>
     </w:p>
     <w:p>
@@ -657,7 +892,87 @@
           <w:szCs w:val="26"/>
         </w:rPr>
         <w:lastRenderedPageBreak/>
-        <w:t>Upload web tĩnh, folder (tương tự trên)</w:t>
+        <w:t xml:space="preserve">Upload web </w:t>
+      </w:r>
+      <w:proofErr w:type="spellStart"/>
+      <w:r>
+        <w:rPr>
+          <w:b/>
+          <w:bCs/>
+          <w:sz w:val="26"/>
+          <w:szCs w:val="26"/>
+        </w:rPr>
+        <w:t>tĩnh</w:t>
+      </w:r>
+      <w:proofErr w:type="spellEnd"/>
+      <w:r>
+        <w:rPr>
+          <w:b/>
+          <w:bCs/>
+          <w:sz w:val="26"/>
+          <w:szCs w:val="26"/>
+        </w:rPr>
+        <w:t>, folder (</w:t>
+      </w:r>
+      <w:proofErr w:type="spellStart"/>
+      <w:r>
+        <w:rPr>
+          <w:b/>
+          <w:bCs/>
+          <w:sz w:val="26"/>
+          <w:szCs w:val="26"/>
+        </w:rPr>
+        <w:t>tương</w:t>
+      </w:r>
+      <w:proofErr w:type="spellEnd"/>
+      <w:r>
+        <w:rPr>
+          <w:b/>
+          <w:bCs/>
+          <w:sz w:val="26"/>
+          <w:szCs w:val="26"/>
+        </w:rPr>
+        <w:t xml:space="preserve"> </w:t>
+      </w:r>
+      <w:proofErr w:type="spellStart"/>
+      <w:r>
+        <w:rPr>
+          <w:b/>
+          <w:bCs/>
+          <w:sz w:val="26"/>
+          <w:szCs w:val="26"/>
+        </w:rPr>
+        <w:t>tự</w:t>
+      </w:r>
+      <w:proofErr w:type="spellEnd"/>
+      <w:r>
+        <w:rPr>
+          <w:b/>
+          <w:bCs/>
+          <w:sz w:val="26"/>
+          <w:szCs w:val="26"/>
+        </w:rPr>
+        <w:t xml:space="preserve"> </w:t>
+      </w:r>
+      <w:proofErr w:type="spellStart"/>
+      <w:r>
+        <w:rPr>
+          <w:b/>
+          <w:bCs/>
+          <w:sz w:val="26"/>
+          <w:szCs w:val="26"/>
+        </w:rPr>
+        <w:t>trên</w:t>
+      </w:r>
+      <w:proofErr w:type="spellEnd"/>
+      <w:r>
+        <w:rPr>
+          <w:b/>
+          <w:bCs/>
+          <w:sz w:val="26"/>
+          <w:szCs w:val="26"/>
+        </w:rPr>
+        <w:t>)</w:t>
       </w:r>
     </w:p>
     <w:p>
@@ -672,12 +987,53 @@
           <w:szCs w:val="26"/>
         </w:rPr>
       </w:pPr>
-      <w:r>
-        <w:rPr>
-          <w:sz w:val="26"/>
-          <w:szCs w:val="26"/>
-        </w:rPr>
-        <w:t>Chỉnh quyền thành read</w:t>
+      <w:proofErr w:type="spellStart"/>
+      <w:r>
+        <w:rPr>
+          <w:sz w:val="26"/>
+          <w:szCs w:val="26"/>
+        </w:rPr>
+        <w:t>Chỉnh</w:t>
+      </w:r>
+      <w:proofErr w:type="spellEnd"/>
+      <w:r>
+        <w:rPr>
+          <w:sz w:val="26"/>
+          <w:szCs w:val="26"/>
+        </w:rPr>
+        <w:t xml:space="preserve"> </w:t>
+      </w:r>
+      <w:proofErr w:type="spellStart"/>
+      <w:r>
+        <w:rPr>
+          <w:sz w:val="26"/>
+          <w:szCs w:val="26"/>
+        </w:rPr>
+        <w:t>quyền</w:t>
+      </w:r>
+      <w:proofErr w:type="spellEnd"/>
+      <w:r>
+        <w:rPr>
+          <w:sz w:val="26"/>
+          <w:szCs w:val="26"/>
+        </w:rPr>
+        <w:t xml:space="preserve"> </w:t>
+      </w:r>
+      <w:proofErr w:type="spellStart"/>
+      <w:r>
+        <w:rPr>
+          <w:sz w:val="26"/>
+          <w:szCs w:val="26"/>
+        </w:rPr>
+        <w:t>thành</w:t>
+      </w:r>
+      <w:proofErr w:type="spellEnd"/>
+      <w:r>
+        <w:rPr>
+          <w:sz w:val="26"/>
+          <w:szCs w:val="26"/>
+        </w:rPr>
+        <w:t xml:space="preserve"> read</w:t>
       </w:r>
     </w:p>
     <w:p>
@@ -722,7 +1078,7 @@
                     <pic:cNvPicPr/>
                   </pic:nvPicPr>
                   <pic:blipFill>
-                    <a:blip r:embed="rId12" cstate="print">
+                    <a:blip r:embed="rId13" cstate="print">
                       <a:extLst>
                         <a:ext uri="{28A0092B-C50C-407E-A947-70E740481C1C}">
                           <a14:useLocalDpi xmlns:a14="http://schemas.microsoft.com/office/drawing/2010/main" val="0"/>
@@ -791,7 +1147,7 @@
                     <pic:cNvPicPr/>
                   </pic:nvPicPr>
                   <pic:blipFill>
-                    <a:blip r:embed="rId13" cstate="print">
+                    <a:blip r:embed="rId14" cstate="print">
                       <a:extLst>
                         <a:ext uri="{28A0092B-C50C-407E-A947-70E740481C1C}">
                           <a14:useLocalDpi xmlns:a14="http://schemas.microsoft.com/office/drawing/2010/main" val="0"/>
@@ -1656,7 +2012,6 @@
   <w:style w:type="character" w:default="1" w:styleId="DefaultParagraphFont">
     <w:name w:val="Default Paragraph Font"/>
     <w:uiPriority w:val="1"/>
-    <w:semiHidden/>
     <w:unhideWhenUsed/>
   </w:style>
   <w:style w:type="table" w:default="1" w:styleId="TableNormal">
@@ -1968,6 +2323,41 @@
       <w:smallCaps/>
       <w:color w:val="0F4761" w:themeColor="accent1" w:themeShade="BF"/>
       <w:spacing w:val="5"/>
+    </w:rPr>
+  </w:style>
+  <w:style w:type="character" w:styleId="Hyperlink">
+    <w:name w:val="Hyperlink"/>
+    <w:basedOn w:val="DefaultParagraphFont"/>
+    <w:uiPriority w:val="99"/>
+    <w:unhideWhenUsed/>
+    <w:rsid w:val="00A811F1"/>
+    <w:rPr>
+      <w:color w:val="467886" w:themeColor="hyperlink"/>
+      <w:u w:val="single"/>
+    </w:rPr>
+  </w:style>
+  <w:style w:type="character" w:styleId="UnresolvedMention">
+    <w:name w:val="Unresolved Mention"/>
+    <w:basedOn w:val="DefaultParagraphFont"/>
+    <w:uiPriority w:val="99"/>
+    <w:semiHidden/>
+    <w:unhideWhenUsed/>
+    <w:rsid w:val="00A811F1"/>
+    <w:rPr>
+      <w:color w:val="605E5C"/>
+      <w:shd w:val="clear" w:color="auto" w:fill="E1DFDD"/>
+    </w:rPr>
+  </w:style>
+  <w:style w:type="character" w:styleId="FollowedHyperlink">
+    <w:name w:val="FollowedHyperlink"/>
+    <w:basedOn w:val="DefaultParagraphFont"/>
+    <w:uiPriority w:val="99"/>
+    <w:semiHidden/>
+    <w:unhideWhenUsed/>
+    <w:rsid w:val="00A811F1"/>
+    <w:rPr>
+      <w:color w:val="96607D" w:themeColor="followedHyperlink"/>
+      <w:u w:val="single"/>
     </w:rPr>
   </w:style>
 </w:styles>

</xml_diff>